<commit_message>
chore: Release 1.0.0 (Production Roundup)
</commit_message>
<xml_diff>
--- a/src/core/templates/documents/TIMBRADO.docx
+++ b/src/core/templates/documents/TIMBRADO.docx
@@ -655,6 +655,71 @@
           <w:szCs w:val="24"/>
         </w:rPr>
       </w:pPr>
+    </w:p>
+    <w:p/>
+    <w:p>
+      <w:r>
+        <w:t>AO JUÍZO DA VARA CÍVEL DA COMARCA DE CAMPINAS/SP</w:t>
+      </w:r>
+    </w:p>
+    <w:p/>
+    <w:p>
+      <w:r>
+        <w:t>Processo nº: {{PROCESSO}}</w:t>
+      </w:r>
+    </w:p>
+    <w:p/>
+    <w:p>
+      <w:r>
+        <w:rPr>
+          <w:b/>
+        </w:rPr>
+        <w:t>{{CLIENTE}}</w:t>
+      </w:r>
+      <w:r>
+        <w:t>, inscrito no CPF/CNPJ sob nº {{CPF_CNPJ}}, vem, respeitosamente, à presença de Vossa Excelência, propor a presente</w:t>
+      </w:r>
+    </w:p>
+    <w:p>
+      <w:pPr>
+        <w:pStyle w:val="Ttulo1"/>
+      </w:pPr>
+      <w:r>
+        <w:t>AÇÃO (NATUREZA A DEFINIR)</w:t>
+      </w:r>
+    </w:p>
+    <w:p>
+      <w:r>
+        <w:t>pelos fatos e fundamentos a seguir expostos.</w:t>
+      </w:r>
+    </w:p>
+    <w:p/>
+    <w:p>
+      <w:r>
+        <w:t>I - DOS FATOS</w:t>
+      </w:r>
+    </w:p>
+    <w:p>
+      <w:r>
+        <w:t>[Descrever os fatos aqui...]</w:t>
+      </w:r>
+    </w:p>
+    <w:p/>
+    <w:p>
+      <w:r>
+        <w:t>Campinas, {{DATA}}</w:t>
+      </w:r>
+    </w:p>
+    <w:p/>
+    <w:p>
+      <w:r>
+        <w:t>Alessandra M. Donadon</w:t>
+      </w:r>
+    </w:p>
+    <w:p>
+      <w:r>
+        <w:t>OAB/SP 123.456</w:t>
+      </w:r>
     </w:p>
     <w:sectPr>
       <w:headerReference w:type="even" r:id="rId10"/>

</xml_diff>